<commit_message>
prior to restructure of DMConvert code.
</commit_message>
<xml_diff>
--- a/doc/Misc/PhUSE-New-Project-Request-DataValidationConformance.docx
+++ b/doc/Misc/PhUSE-New-Project-Request-DataValidationConformance.docx
@@ -469,30 +469,6 @@
     </w:p>
     <w:p>
       <w:pPr>
-        <w:rPr>
-          <w:rFonts w:ascii="Times New Roman" w:hAnsi="Times New Roman"/>
-          <w:color w:val="C0C0C0"/>
-          <w:szCs w:val="24"/>
-        </w:rPr>
-      </w:pPr>
-    </w:p>
-    <w:p>
-      <w:pPr>
-        <w:pBdr>
-          <w:top w:val="single" w:sz="4" w:space="1" w:color="auto"/>
-          <w:left w:val="single" w:sz="4" w:space="4" w:color="auto"/>
-          <w:bottom w:val="single" w:sz="4" w:space="1" w:color="auto"/>
-          <w:right w:val="single" w:sz="4" w:space="4" w:color="auto"/>
-        </w:pBdr>
-        <w:rPr>
-          <w:rFonts w:ascii="Times New Roman" w:hAnsi="Times New Roman"/>
-          <w:color w:val="C0C0C0"/>
-          <w:szCs w:val="24"/>
-        </w:rPr>
-      </w:pPr>
-    </w:p>
-    <w:p>
-      <w:pPr>
         <w:pStyle w:val="Heading5-BoldNumbered"/>
         <w:keepNext/>
         <w:rPr>
@@ -721,7 +697,7 @@
                 <w:noProof/>
                 <w:szCs w:val="24"/>
               </w:rPr>
-              <w:t>onof</w:t>
+              <w:t>on</w:t>
             </w:r>
             <w:r>
               <w:rPr>
@@ -760,9 +736,49 @@
           </w:p>
           <w:p>
             <w:pPr>
+              <w:rPr>
+                <w:rFonts w:ascii="Times New Roman" w:hAnsi="Times New Roman"/>
+                <w:b/>
+              </w:rPr>
+            </w:pPr>
+            <w:r>
+              <w:rPr>
+                <w:rFonts w:ascii="Times New Roman" w:hAnsi="Times New Roman"/>
+                <w:b/>
+              </w:rPr>
+              <w:t>Value Proposition</w:t>
+            </w:r>
+          </w:p>
+          <w:p>
+            <w:pPr>
+              <w:pStyle w:val="ListParagraph"/>
+              <w:numPr>
+                <w:ilvl w:val="0"/>
+                <w:numId w:val="21"/>
+              </w:numPr>
+              <w:spacing w:after="160" w:line="259" w:lineRule="auto"/>
               <w:jc w:val="left"/>
               <w:rPr>
                 <w:rFonts w:ascii="Times New Roman" w:hAnsi="Times New Roman"/>
+              </w:rPr>
+            </w:pPr>
+            <w:r>
+              <w:rPr>
+                <w:rFonts w:ascii="Times New Roman" w:hAnsi="Times New Roman"/>
+              </w:rPr>
+              <w:t xml:space="preserve">Conformance errors for study data submissions to the FDA can be largely decreased using an ontology-based, Linked Data model, including validation using Shapes Constraint Language (SHACL).  </w:t>
+            </w:r>
+          </w:p>
+          <w:p>
+            <w:pPr>
+              <w:pStyle w:val="ListParagraph"/>
+              <w:numPr>
+                <w:ilvl w:val="0"/>
+                <w:numId w:val="21"/>
+              </w:numPr>
+              <w:jc w:val="left"/>
+              <w:rPr>
+                <w:rFonts w:ascii="Times New Roman" w:hAnsi="Times New Roman"/>
                 <w:noProof/>
                 <w:szCs w:val="24"/>
               </w:rPr>
@@ -773,7 +789,7 @@
                 <w:noProof/>
                 <w:szCs w:val="24"/>
               </w:rPr>
-              <w:t xml:space="preserve">The team will start with the </w:t>
+              <w:t xml:space="preserve">The project will demonstrate creation of </w:t>
             </w:r>
             <w:r>
               <w:rPr>
@@ -781,7 +797,7 @@
                 <w:noProof/>
                 <w:szCs w:val="24"/>
               </w:rPr>
-              <w:t>DM and TS domains, then extend to addtiional domains for both data modeling and instance data creation.</w:t>
+              <w:t>highly-compliant, high-quality preclinical and clinical study data for submissions</w:t>
             </w:r>
             <w:r>
               <w:rPr>
@@ -789,7 +805,7 @@
                 <w:noProof/>
                 <w:szCs w:val="24"/>
               </w:rPr>
-              <w:t xml:space="preserve"> </w:t>
+              <w:t xml:space="preserve">, </w:t>
             </w:r>
             <w:r>
               <w:rPr>
@@ -797,7 +813,125 @@
                 <w:noProof/>
                 <w:szCs w:val="24"/>
               </w:rPr>
-              <w:t>The emerging validation language SHACL (Shapes Constraint Language) will be used to construct automated validation rules based on the new data models developed by the team.</w:t>
+              <w:t xml:space="preserve"> using a much more automated process than is currently available. Costs for data review, validation and re-work will be greatly reduced.</w:t>
+            </w:r>
+          </w:p>
+          <w:p>
+            <w:pPr>
+              <w:pStyle w:val="ListParagraph"/>
+              <w:numPr>
+                <w:ilvl w:val="0"/>
+                <w:numId w:val="21"/>
+              </w:numPr>
+              <w:jc w:val="left"/>
+              <w:rPr>
+                <w:rFonts w:ascii="Times New Roman" w:hAnsi="Times New Roman"/>
+                <w:noProof/>
+                <w:szCs w:val="24"/>
+              </w:rPr>
+            </w:pPr>
+            <w:r>
+              <w:rPr>
+                <w:rFonts w:ascii="Times New Roman" w:hAnsi="Times New Roman"/>
+                <w:noProof/>
+                <w:szCs w:val="24"/>
+              </w:rPr>
+              <w:t>Separation of the results (instance) data from the standards data and metadata result</w:t>
+            </w:r>
+            <w:r>
+              <w:rPr>
+                <w:rFonts w:ascii="Times New Roman" w:hAnsi="Times New Roman"/>
+                <w:noProof/>
+                <w:szCs w:val="24"/>
+              </w:rPr>
+              <w:t>s</w:t>
+            </w:r>
+            <w:r>
+              <w:rPr>
+                <w:rFonts w:ascii="Times New Roman" w:hAnsi="Times New Roman"/>
+                <w:noProof/>
+                <w:szCs w:val="24"/>
+              </w:rPr>
+              <w:t xml:space="preserve"> in a version-free graph data structure for nonclinical studies and clinical trials results. CDISC-compliant data for submissions will be created by mapping the standards data to the results data. Costs for recoding between CDISC versions will be drastically reduced.</w:t>
+            </w:r>
+          </w:p>
+          <w:p>
+            <w:pPr>
+              <w:pStyle w:val="ListParagraph"/>
+              <w:numPr>
+                <w:ilvl w:val="0"/>
+                <w:numId w:val="21"/>
+              </w:numPr>
+              <w:spacing w:after="160" w:line="259" w:lineRule="auto"/>
+              <w:jc w:val="left"/>
+              <w:rPr>
+                <w:rFonts w:ascii="Times New Roman" w:hAnsi="Times New Roman"/>
+              </w:rPr>
+            </w:pPr>
+            <w:r>
+              <w:rPr>
+                <w:rFonts w:ascii="Times New Roman" w:hAnsi="Times New Roman"/>
+              </w:rPr>
+              <w:t>Metadata for submissions packages to the FDA can be standardized, validated, and semi-automated.</w:t>
+            </w:r>
+          </w:p>
+          <w:p>
+            <w:pPr>
+              <w:pStyle w:val="ListParagraph"/>
+              <w:numPr>
+                <w:ilvl w:val="0"/>
+                <w:numId w:val="21"/>
+              </w:numPr>
+              <w:spacing w:after="160" w:line="259" w:lineRule="auto"/>
+              <w:jc w:val="left"/>
+              <w:rPr>
+                <w:rFonts w:ascii="Times New Roman" w:hAnsi="Times New Roman"/>
+              </w:rPr>
+            </w:pPr>
+            <w:r>
+              <w:rPr>
+                <w:rFonts w:ascii="Times New Roman" w:hAnsi="Times New Roman"/>
+              </w:rPr>
+              <w:t xml:space="preserve">The project provides a gateway for Knowledge </w:t>
+            </w:r>
+            <w:r>
+              <w:rPr>
+                <w:rFonts w:ascii="Times New Roman" w:hAnsi="Times New Roman"/>
+              </w:rPr>
+              <w:t>Graph t</w:t>
+            </w:r>
+            <w:r>
+              <w:rPr>
+                <w:rFonts w:ascii="Times New Roman" w:hAnsi="Times New Roman"/>
+              </w:rPr>
+              <w:t xml:space="preserve">echnology to </w:t>
+            </w:r>
+            <w:r>
+              <w:rPr>
+                <w:rFonts w:ascii="Times New Roman" w:hAnsi="Times New Roman"/>
+              </w:rPr>
+              <w:t xml:space="preserve">support </w:t>
+            </w:r>
+            <w:r>
+              <w:rPr>
+                <w:rFonts w:ascii="Times New Roman" w:hAnsi="Times New Roman"/>
+              </w:rPr>
+              <w:t>the FDA's Technology and Modernization Action Plan (</w:t>
+            </w:r>
+            <w:hyperlink r:id="rId7" w:history="1">
+              <w:r>
+                <w:rPr>
+                  <w:rStyle w:val="Hyperlink"/>
+                  <w:rFonts w:ascii="Times New Roman" w:hAnsi="Times New Roman"/>
+                </w:rPr>
+                <w:t>TMAP</w:t>
+              </w:r>
+            </w:hyperlink>
+            <w:r>
+              <w:rPr>
+                <w:rFonts w:ascii="Times New Roman" w:hAnsi="Times New Roman"/>
+              </w:rPr>
+              <w:t>)</w:t>
             </w:r>
           </w:p>
           <w:p>
@@ -809,25 +943,15 @@
                 <w:szCs w:val="24"/>
               </w:rPr>
             </w:pPr>
-          </w:p>
-          <w:p>
-            <w:pPr>
-              <w:jc w:val="left"/>
+            <w:r>
               <w:rPr>
                 <w:rFonts w:ascii="Times New Roman" w:hAnsi="Times New Roman"/>
                 <w:noProof/>
                 <w:szCs w:val="24"/>
               </w:rPr>
-            </w:pPr>
-            <w:r>
-              <w:rPr>
-                <w:rFonts w:ascii="Times New Roman" w:hAnsi="Times New Roman"/>
-                <w:noProof/>
-                <w:szCs w:val="24"/>
-              </w:rPr>
               <w:t>F.A.I.R. Principles (</w:t>
             </w:r>
-            <w:hyperlink r:id="rId7" w:history="1">
+            <w:hyperlink r:id="rId8" w:history="1">
               <w:r>
                 <w:rPr>
                   <w:rStyle w:val="Hyperlink"/>
@@ -876,7 +1000,7 @@
               </w:rPr>
               <w:t>resources (</w:t>
             </w:r>
-            <w:hyperlink r:id="rId8" w:history="1">
+            <w:hyperlink r:id="rId9" w:history="1">
               <w:r>
                 <w:rPr>
                   <w:rStyle w:val="Hyperlink"/>
@@ -936,7 +1060,7 @@
               </w:rPr>
               <w:t>(</w:t>
             </w:r>
-            <w:hyperlink r:id="rId9" w:history="1">
+            <w:hyperlink r:id="rId10" w:history="1">
               <w:r>
                 <w:rPr>
                   <w:rStyle w:val="Hyperlink"/>
@@ -974,150 +1098,6 @@
                 <w:szCs w:val="24"/>
               </w:rPr>
             </w:pPr>
-          </w:p>
-          <w:p>
-            <w:pPr>
-              <w:jc w:val="left"/>
-              <w:rPr>
-                <w:rFonts w:ascii="Times New Roman" w:hAnsi="Times New Roman"/>
-                <w:noProof/>
-                <w:szCs w:val="24"/>
-              </w:rPr>
-            </w:pPr>
-            <w:r>
-              <w:rPr>
-                <w:rFonts w:ascii="Times New Roman" w:hAnsi="Times New Roman"/>
-                <w:noProof/>
-                <w:szCs w:val="24"/>
-              </w:rPr>
-              <w:t xml:space="preserve">The value proposition </w:t>
-            </w:r>
-            <w:r>
-              <w:rPr>
-                <w:rFonts w:ascii="Times New Roman" w:hAnsi="Times New Roman"/>
-                <w:noProof/>
-                <w:szCs w:val="24"/>
-              </w:rPr>
-              <w:t>is similar to preceding projects</w:t>
-            </w:r>
-            <w:r>
-              <w:rPr>
-                <w:rFonts w:ascii="Times New Roman" w:hAnsi="Times New Roman"/>
-                <w:noProof/>
-                <w:szCs w:val="24"/>
-              </w:rPr>
-              <w:t>:</w:t>
-            </w:r>
-          </w:p>
-          <w:p>
-            <w:pPr>
-              <w:pStyle w:val="ListParagraph"/>
-              <w:numPr>
-                <w:ilvl w:val="0"/>
-                <w:numId w:val="17"/>
-              </w:numPr>
-              <w:jc w:val="left"/>
-              <w:rPr>
-                <w:rFonts w:ascii="Times New Roman" w:hAnsi="Times New Roman"/>
-                <w:noProof/>
-                <w:szCs w:val="24"/>
-              </w:rPr>
-            </w:pPr>
-            <w:r>
-              <w:rPr>
-                <w:rFonts w:ascii="Times New Roman" w:hAnsi="Times New Roman"/>
-                <w:noProof/>
-                <w:szCs w:val="24"/>
-              </w:rPr>
-              <w:t>Generation of highly-compliant, high-quality preclinical and clinical study data for submissions</w:t>
-            </w:r>
-            <w:r>
-              <w:rPr>
-                <w:rFonts w:ascii="Times New Roman" w:hAnsi="Times New Roman"/>
-                <w:noProof/>
-                <w:szCs w:val="24"/>
-              </w:rPr>
-              <w:t xml:space="preserve">, </w:t>
-            </w:r>
-            <w:r>
-              <w:rPr>
-                <w:rFonts w:ascii="Times New Roman" w:hAnsi="Times New Roman"/>
-                <w:noProof/>
-                <w:szCs w:val="24"/>
-              </w:rPr>
-              <w:t xml:space="preserve"> using a much more automated process than is currently available. Costs for data review, validation and re-work will be greatly reduced.</w:t>
-            </w:r>
-          </w:p>
-          <w:p>
-            <w:pPr>
-              <w:pStyle w:val="ListParagraph"/>
-              <w:numPr>
-                <w:ilvl w:val="0"/>
-                <w:numId w:val="17"/>
-              </w:numPr>
-              <w:jc w:val="left"/>
-              <w:rPr>
-                <w:rFonts w:ascii="Times New Roman" w:hAnsi="Times New Roman"/>
-                <w:noProof/>
-                <w:szCs w:val="24"/>
-              </w:rPr>
-            </w:pPr>
-            <w:r>
-              <w:rPr>
-                <w:rFonts w:ascii="Times New Roman" w:hAnsi="Times New Roman"/>
-                <w:noProof/>
-                <w:szCs w:val="24"/>
-              </w:rPr>
-              <w:t>Proof of concept for modeling Technical Rejection Criteria that includes semi-automated data review and error reporting, including gathering of appropriate metadata related to submissions.</w:t>
-            </w:r>
-          </w:p>
-          <w:p>
-            <w:pPr>
-              <w:pStyle w:val="ListParagraph"/>
-              <w:numPr>
-                <w:ilvl w:val="0"/>
-                <w:numId w:val="17"/>
-              </w:numPr>
-              <w:jc w:val="left"/>
-              <w:rPr>
-                <w:rFonts w:ascii="Times New Roman" w:hAnsi="Times New Roman"/>
-                <w:noProof/>
-                <w:szCs w:val="24"/>
-              </w:rPr>
-            </w:pPr>
-            <w:r>
-              <w:rPr>
-                <w:rFonts w:ascii="Times New Roman" w:hAnsi="Times New Roman"/>
-                <w:noProof/>
-                <w:szCs w:val="24"/>
-              </w:rPr>
-              <w:t xml:space="preserve">Separation of the results (instance) data from the </w:t>
-            </w:r>
-            <w:r>
-              <w:rPr>
-                <w:rFonts w:ascii="Times New Roman" w:hAnsi="Times New Roman"/>
-                <w:noProof/>
-                <w:szCs w:val="24"/>
-              </w:rPr>
-              <w:t>s</w:t>
-            </w:r>
-            <w:r>
-              <w:rPr>
-                <w:rFonts w:ascii="Times New Roman" w:hAnsi="Times New Roman"/>
-                <w:noProof/>
-                <w:szCs w:val="24"/>
-              </w:rPr>
-              <w:t>tandards data and metadata, resulting in a version-free graph data structure for nonclinical studies and clinical trials results. CDISC-</w:t>
-            </w:r>
-            <w:r>
-              <w:rPr>
-                <w:rFonts w:ascii="Times New Roman" w:hAnsi="Times New Roman"/>
-                <w:noProof/>
-                <w:szCs w:val="24"/>
-              </w:rPr>
-              <w:lastRenderedPageBreak/>
-              <w:t>compliant data for submissions will be created by mapping the standards data to the results data. Costs for recoding between CDISC versions will be drastically reduced.</w:t>
-            </w:r>
           </w:p>
         </w:tc>
       </w:tr>
@@ -1198,7 +1178,17 @@
                 <w:sz w:val="24"/>
                 <w:szCs w:val="24"/>
               </w:rPr>
-              <w:t xml:space="preserve">and related </w:t>
+              <w:t xml:space="preserve">and </w:t>
+            </w:r>
+            <w:bookmarkStart w:id="5" w:name="_GoBack"/>
+            <w:bookmarkEnd w:id="5"/>
+            <w:r>
+              <w:rPr>
+                <w:rFonts w:ascii="Times New Roman" w:hAnsi="Times New Roman"/>
+                <w:sz w:val="24"/>
+                <w:szCs w:val="24"/>
+              </w:rPr>
+              <w:t xml:space="preserve">related </w:t>
             </w:r>
             <w:r>
               <w:rPr>
@@ -1266,17 +1256,7 @@
                 <w:sz w:val="24"/>
                 <w:szCs w:val="24"/>
               </w:rPr>
-              <w:t>Participation from the FD</w:t>
-            </w:r>
-            <w:bookmarkStart w:id="5" w:name="_GoBack"/>
-            <w:bookmarkEnd w:id="5"/>
-            <w:r>
-              <w:rPr>
-                <w:rFonts w:ascii="Times New Roman" w:hAnsi="Times New Roman"/>
-                <w:sz w:val="24"/>
-                <w:szCs w:val="24"/>
-              </w:rPr>
-              <w:t>A</w:t>
+              <w:t>Participation from the FDA</w:t>
             </w:r>
             <w:r>
               <w:rPr>
@@ -1430,337 +1410,121 @@
         <w:t>:</w:t>
       </w:r>
     </w:p>
-    <w:tbl>
-      <w:tblPr>
-        <w:tblW w:w="6745" w:type="dxa"/>
-        <w:tblBorders>
-          <w:top w:val="single" w:sz="4" w:space="0" w:color="auto"/>
-          <w:left w:val="single" w:sz="4" w:space="0" w:color="auto"/>
-          <w:bottom w:val="single" w:sz="4" w:space="0" w:color="auto"/>
-          <w:right w:val="single" w:sz="4" w:space="0" w:color="auto"/>
-          <w:insideH w:val="single" w:sz="4" w:space="0" w:color="auto"/>
-          <w:insideV w:val="single" w:sz="4" w:space="0" w:color="auto"/>
-        </w:tblBorders>
-        <w:tblLayout w:type="fixed"/>
-        <w:tblCellMar>
-          <w:left w:w="97" w:type="dxa"/>
-          <w:right w:w="97" w:type="dxa"/>
-        </w:tblCellMar>
-        <w:tblLook w:val="0000" w:firstRow="0" w:lastRow="0" w:firstColumn="0" w:lastColumn="0" w:noHBand="0" w:noVBand="0"/>
-      </w:tblPr>
-      <w:tblGrid>
-        <w:gridCol w:w="4315"/>
-        <w:gridCol w:w="2430"/>
-      </w:tblGrid>
-      <w:tr>
-        <w:tc>
-          <w:tcPr>
-            <w:tcW w:w="4315" w:type="dxa"/>
-          </w:tcPr>
-          <w:p>
-            <w:pPr>
-              <w:jc w:val="left"/>
-              <w:rPr>
-                <w:rFonts w:ascii="Times New Roman" w:hAnsi="Times New Roman"/>
-                <w:noProof/>
-                <w:szCs w:val="24"/>
-              </w:rPr>
-            </w:pPr>
-            <w:r>
-              <w:rPr>
-                <w:rFonts w:ascii="Times New Roman" w:hAnsi="Times New Roman"/>
-                <w:noProof/>
-                <w:szCs w:val="24"/>
-              </w:rPr>
-              <w:t>Project Initiation</w:t>
-            </w:r>
-          </w:p>
-        </w:tc>
-        <w:tc>
-          <w:tcPr>
-            <w:tcW w:w="2430" w:type="dxa"/>
-          </w:tcPr>
-          <w:p>
-            <w:pPr>
-              <w:jc w:val="left"/>
-              <w:rPr>
-                <w:rFonts w:ascii="Times New Roman" w:hAnsi="Times New Roman"/>
-                <w:noProof/>
-                <w:szCs w:val="24"/>
-              </w:rPr>
-            </w:pPr>
-            <w:r>
-              <w:rPr>
-                <w:rFonts w:ascii="Times New Roman" w:hAnsi="Times New Roman"/>
-                <w:noProof/>
-                <w:szCs w:val="24"/>
-              </w:rPr>
-              <w:t>February 2020</w:t>
-            </w:r>
-          </w:p>
-        </w:tc>
-      </w:tr>
-      <w:tr>
-        <w:tc>
-          <w:tcPr>
-            <w:tcW w:w="4315" w:type="dxa"/>
-          </w:tcPr>
-          <w:p>
-            <w:pPr>
-              <w:jc w:val="left"/>
-              <w:rPr>
-                <w:rFonts w:ascii="Times New Roman" w:hAnsi="Times New Roman"/>
-                <w:noProof/>
-                <w:szCs w:val="24"/>
-              </w:rPr>
-            </w:pPr>
-            <w:r>
-              <w:rPr>
-                <w:rFonts w:ascii="Times New Roman" w:hAnsi="Times New Roman"/>
-                <w:noProof/>
-                <w:szCs w:val="24"/>
-              </w:rPr>
-              <w:t>Supporting Ontologies</w:t>
-            </w:r>
-          </w:p>
-        </w:tc>
-        <w:tc>
-          <w:tcPr>
-            <w:tcW w:w="2430" w:type="dxa"/>
-          </w:tcPr>
-          <w:p>
-            <w:pPr>
-              <w:jc w:val="left"/>
-              <w:rPr>
-                <w:rFonts w:ascii="Times New Roman" w:hAnsi="Times New Roman"/>
-                <w:noProof/>
-                <w:color w:val="C00000"/>
-                <w:szCs w:val="24"/>
-                <w:highlight w:val="yellow"/>
-              </w:rPr>
-            </w:pPr>
-            <w:r>
-              <w:rPr>
-                <w:rFonts w:ascii="Times New Roman" w:hAnsi="Times New Roman"/>
-                <w:noProof/>
-                <w:color w:val="C00000"/>
-                <w:szCs w:val="24"/>
-                <w:highlight w:val="yellow"/>
-              </w:rPr>
-              <w:t>xxxxxx</w:t>
-            </w:r>
-          </w:p>
-        </w:tc>
-      </w:tr>
-      <w:tr>
-        <w:tc>
-          <w:tcPr>
-            <w:tcW w:w="4315" w:type="dxa"/>
-          </w:tcPr>
-          <w:p>
-            <w:pPr>
-              <w:jc w:val="left"/>
-              <w:rPr>
-                <w:rFonts w:ascii="Times New Roman" w:hAnsi="Times New Roman"/>
-                <w:noProof/>
-                <w:szCs w:val="24"/>
-              </w:rPr>
-            </w:pPr>
-            <w:r>
-              <w:rPr>
-                <w:rFonts w:ascii="Times New Roman" w:hAnsi="Times New Roman"/>
-                <w:noProof/>
-                <w:szCs w:val="24"/>
-              </w:rPr>
-              <w:t>Techincal Rejection Criteria Proof of Concept</w:t>
-            </w:r>
-          </w:p>
-        </w:tc>
-        <w:tc>
-          <w:tcPr>
-            <w:tcW w:w="2430" w:type="dxa"/>
-          </w:tcPr>
-          <w:p>
-            <w:pPr>
-              <w:jc w:val="left"/>
-              <w:rPr>
-                <w:rFonts w:ascii="Times New Roman" w:hAnsi="Times New Roman"/>
-                <w:noProof/>
-                <w:color w:val="C00000"/>
-                <w:szCs w:val="24"/>
-                <w:highlight w:val="yellow"/>
-              </w:rPr>
-            </w:pPr>
-            <w:r>
-              <w:rPr>
-                <w:rFonts w:ascii="Times New Roman" w:hAnsi="Times New Roman"/>
-                <w:noProof/>
-                <w:color w:val="C00000"/>
-                <w:szCs w:val="24"/>
-                <w:highlight w:val="yellow"/>
-              </w:rPr>
-              <w:t>xxxxxx</w:t>
-            </w:r>
-          </w:p>
-        </w:tc>
-      </w:tr>
-      <w:tr>
-        <w:tc>
-          <w:tcPr>
-            <w:tcW w:w="4315" w:type="dxa"/>
-          </w:tcPr>
-          <w:p>
-            <w:pPr>
-              <w:jc w:val="left"/>
-              <w:rPr>
-                <w:rFonts w:ascii="Times New Roman" w:hAnsi="Times New Roman"/>
-                <w:noProof/>
-                <w:szCs w:val="24"/>
-              </w:rPr>
-            </w:pPr>
-            <w:r>
-              <w:rPr>
-                <w:rFonts w:ascii="Times New Roman" w:hAnsi="Times New Roman"/>
-                <w:noProof/>
-                <w:szCs w:val="24"/>
-              </w:rPr>
-              <w:t>Submission Metadata Collection Proof of Concept</w:t>
-            </w:r>
-          </w:p>
-        </w:tc>
-        <w:tc>
-          <w:tcPr>
-            <w:tcW w:w="2430" w:type="dxa"/>
-          </w:tcPr>
-          <w:p>
-            <w:pPr>
-              <w:jc w:val="left"/>
-              <w:rPr>
-                <w:rFonts w:ascii="Times New Roman" w:hAnsi="Times New Roman"/>
-                <w:noProof/>
-                <w:color w:val="C00000"/>
-                <w:szCs w:val="24"/>
-                <w:highlight w:val="yellow"/>
-              </w:rPr>
-            </w:pPr>
-            <w:r>
-              <w:rPr>
-                <w:rFonts w:ascii="Times New Roman" w:hAnsi="Times New Roman"/>
-                <w:noProof/>
-                <w:color w:val="C00000"/>
-                <w:szCs w:val="24"/>
-                <w:highlight w:val="yellow"/>
-              </w:rPr>
-              <w:t>xxxxxx</w:t>
-            </w:r>
-          </w:p>
-        </w:tc>
-      </w:tr>
-      <w:tr>
-        <w:tc>
-          <w:tcPr>
-            <w:tcW w:w="4315" w:type="dxa"/>
-          </w:tcPr>
-          <w:p>
-            <w:pPr>
-              <w:jc w:val="left"/>
-              <w:rPr>
-                <w:rFonts w:ascii="Times New Roman" w:hAnsi="Times New Roman"/>
-                <w:noProof/>
-                <w:szCs w:val="24"/>
-              </w:rPr>
-            </w:pPr>
-            <w:r>
-              <w:rPr>
-                <w:rFonts w:ascii="Times New Roman" w:hAnsi="Times New Roman"/>
-                <w:noProof/>
-                <w:szCs w:val="24"/>
-              </w:rPr>
-              <w:t>Documentation and Resources (website)</w:t>
-            </w:r>
-          </w:p>
-        </w:tc>
-        <w:tc>
-          <w:tcPr>
-            <w:tcW w:w="2430" w:type="dxa"/>
-          </w:tcPr>
-          <w:p>
-            <w:pPr>
-              <w:jc w:val="left"/>
-              <w:rPr>
-                <w:rFonts w:ascii="Times New Roman" w:hAnsi="Times New Roman"/>
-                <w:noProof/>
-                <w:color w:val="C00000"/>
-                <w:szCs w:val="24"/>
-                <w:highlight w:val="yellow"/>
-              </w:rPr>
-            </w:pPr>
-            <w:r>
-              <w:rPr>
-                <w:rFonts w:ascii="Times New Roman" w:hAnsi="Times New Roman"/>
-                <w:noProof/>
-                <w:color w:val="C00000"/>
-                <w:szCs w:val="24"/>
-                <w:highlight w:val="yellow"/>
-              </w:rPr>
-              <w:t>xxxxxx</w:t>
-            </w:r>
-          </w:p>
-        </w:tc>
-      </w:tr>
-      <w:tr>
-        <w:tc>
-          <w:tcPr>
-            <w:tcW w:w="4315" w:type="dxa"/>
-          </w:tcPr>
-          <w:p>
-            <w:pPr>
-              <w:jc w:val="left"/>
-              <w:rPr>
-                <w:rFonts w:ascii="Times New Roman" w:hAnsi="Times New Roman"/>
-                <w:noProof/>
-                <w:szCs w:val="24"/>
-              </w:rPr>
-            </w:pPr>
-            <w:r>
-              <w:rPr>
-                <w:rFonts w:ascii="Times New Roman" w:hAnsi="Times New Roman"/>
-                <w:noProof/>
-                <w:szCs w:val="24"/>
-              </w:rPr>
-              <w:t>Conclusion</w:t>
-            </w:r>
-          </w:p>
-        </w:tc>
-        <w:tc>
-          <w:tcPr>
-            <w:tcW w:w="2430" w:type="dxa"/>
-          </w:tcPr>
-          <w:p>
-            <w:pPr>
-              <w:jc w:val="left"/>
-              <w:rPr>
-                <w:rFonts w:ascii="Times New Roman" w:hAnsi="Times New Roman"/>
-                <w:noProof/>
-                <w:color w:val="C00000"/>
-                <w:szCs w:val="24"/>
-                <w:highlight w:val="yellow"/>
-              </w:rPr>
-            </w:pPr>
-            <w:r>
-              <w:rPr>
-                <w:rFonts w:ascii="Times New Roman" w:hAnsi="Times New Roman"/>
-                <w:noProof/>
-                <w:color w:val="C00000"/>
-                <w:szCs w:val="24"/>
-                <w:highlight w:val="yellow"/>
-              </w:rPr>
-              <w:t>xxxxxx</w:t>
-            </w:r>
-          </w:p>
-        </w:tc>
-      </w:tr>
-    </w:tbl>
+    <w:p/>
+    <w:p>
+      <w:pPr>
+        <w:rPr>
+          <w:rFonts w:ascii="Times New Roman" w:hAnsi="Times New Roman"/>
+        </w:rPr>
+      </w:pPr>
+      <w:r>
+        <w:rPr>
+          <w:rFonts w:ascii="Times New Roman" w:hAnsi="Times New Roman"/>
+        </w:rPr>
+        <w:t>The following deliverables are planned for February 2021.</w:t>
+      </w:r>
+    </w:p>
+    <w:p>
+      <w:pPr>
+        <w:pStyle w:val="ListParagraph"/>
+        <w:numPr>
+          <w:ilvl w:val="0"/>
+          <w:numId w:val="20"/>
+        </w:numPr>
+        <w:rPr>
+          <w:rFonts w:ascii="Times New Roman" w:hAnsi="Times New Roman"/>
+        </w:rPr>
+      </w:pPr>
+      <w:r>
+        <w:rPr>
+          <w:rFonts w:ascii="Times New Roman" w:hAnsi="Times New Roman"/>
+        </w:rPr>
+        <w:t>Supporting Ontologies</w:t>
+      </w:r>
+    </w:p>
+    <w:p>
+      <w:pPr>
+        <w:pStyle w:val="ListParagraph"/>
+        <w:numPr>
+          <w:ilvl w:val="0"/>
+          <w:numId w:val="20"/>
+        </w:numPr>
+        <w:rPr>
+          <w:rFonts w:ascii="Times New Roman" w:hAnsi="Times New Roman"/>
+        </w:rPr>
+      </w:pPr>
+      <w:r>
+        <w:rPr>
+          <w:rFonts w:ascii="Times New Roman" w:hAnsi="Times New Roman"/>
+          <w:noProof/>
+          <w:szCs w:val="24"/>
+        </w:rPr>
+        <w:t>Techincal Rejection Criteria Proof of Concept</w:t>
+      </w:r>
+    </w:p>
+    <w:p>
+      <w:pPr>
+        <w:pStyle w:val="ListParagraph"/>
+        <w:numPr>
+          <w:ilvl w:val="0"/>
+          <w:numId w:val="20"/>
+        </w:numPr>
+        <w:rPr>
+          <w:rFonts w:ascii="Times New Roman" w:hAnsi="Times New Roman"/>
+          <w:noProof/>
+          <w:szCs w:val="24"/>
+        </w:rPr>
+      </w:pPr>
+      <w:r>
+        <w:rPr>
+          <w:rFonts w:ascii="Times New Roman" w:hAnsi="Times New Roman"/>
+          <w:noProof/>
+          <w:szCs w:val="24"/>
+        </w:rPr>
+        <w:t>Submission Metadata Collection Proof of Concept</w:t>
+      </w:r>
+    </w:p>
+    <w:p>
+      <w:pPr>
+        <w:pStyle w:val="ListParagraph"/>
+        <w:numPr>
+          <w:ilvl w:val="0"/>
+          <w:numId w:val="20"/>
+        </w:numPr>
+        <w:rPr>
+          <w:rFonts w:ascii="Times New Roman" w:hAnsi="Times New Roman"/>
+          <w:noProof/>
+          <w:szCs w:val="24"/>
+        </w:rPr>
+      </w:pPr>
+      <w:r>
+        <w:rPr>
+          <w:rFonts w:ascii="Times New Roman" w:hAnsi="Times New Roman"/>
+          <w:noProof/>
+          <w:szCs w:val="24"/>
+        </w:rPr>
+        <w:t>Documentation and Resources (website)</w:t>
+      </w:r>
+    </w:p>
+    <w:p>
+      <w:pPr>
+        <w:pStyle w:val="ListParagraph"/>
+        <w:numPr>
+          <w:ilvl w:val="0"/>
+          <w:numId w:val="20"/>
+        </w:numPr>
+        <w:rPr>
+          <w:rFonts w:ascii="Times New Roman" w:hAnsi="Times New Roman"/>
+        </w:rPr>
+      </w:pPr>
+      <w:r>
+        <w:rPr>
+          <w:rFonts w:ascii="Times New Roman" w:hAnsi="Times New Roman"/>
+        </w:rPr>
+        <w:t>Project Conclusion</w:t>
+      </w:r>
+    </w:p>
+    <w:p/>
     <w:p>
       <w:pPr>
         <w:pStyle w:val="Heading5-BoldNumbered"/>
@@ -2150,6 +1914,119 @@
     </w:lvl>
   </w:abstractNum>
   <w:abstractNum w:abstractNumId="1" w15:restartNumberingAfterBreak="0">
+    <w:nsid w:val="08D45876"/>
+    <w:multiLevelType w:val="hybridMultilevel"/>
+    <w:tmpl w:val="E5B83FA4"/>
+    <w:lvl w:ilvl="0" w:tplc="04090001">
+      <w:start w:val="1"/>
+      <w:numFmt w:val="bullet"/>
+      <w:lvlText w:val=""/>
+      <w:lvlJc w:val="left"/>
+      <w:pPr>
+        <w:ind w:left="720" w:hanging="360"/>
+      </w:pPr>
+      <w:rPr>
+        <w:rFonts w:ascii="Symbol" w:hAnsi="Symbol" w:hint="default"/>
+      </w:rPr>
+    </w:lvl>
+    <w:lvl w:ilvl="1" w:tplc="04090003" w:tentative="1">
+      <w:start w:val="1"/>
+      <w:numFmt w:val="bullet"/>
+      <w:lvlText w:val="o"/>
+      <w:lvlJc w:val="left"/>
+      <w:pPr>
+        <w:ind w:left="1440" w:hanging="360"/>
+      </w:pPr>
+      <w:rPr>
+        <w:rFonts w:ascii="Courier New" w:hAnsi="Courier New" w:cs="Courier New" w:hint="default"/>
+      </w:rPr>
+    </w:lvl>
+    <w:lvl w:ilvl="2" w:tplc="04090005" w:tentative="1">
+      <w:start w:val="1"/>
+      <w:numFmt w:val="bullet"/>
+      <w:lvlText w:val=""/>
+      <w:lvlJc w:val="left"/>
+      <w:pPr>
+        <w:ind w:left="2160" w:hanging="360"/>
+      </w:pPr>
+      <w:rPr>
+        <w:rFonts w:ascii="Wingdings" w:hAnsi="Wingdings" w:hint="default"/>
+      </w:rPr>
+    </w:lvl>
+    <w:lvl w:ilvl="3" w:tplc="04090001" w:tentative="1">
+      <w:start w:val="1"/>
+      <w:numFmt w:val="bullet"/>
+      <w:lvlText w:val=""/>
+      <w:lvlJc w:val="left"/>
+      <w:pPr>
+        <w:ind w:left="2880" w:hanging="360"/>
+      </w:pPr>
+      <w:rPr>
+        <w:rFonts w:ascii="Symbol" w:hAnsi="Symbol" w:hint="default"/>
+      </w:rPr>
+    </w:lvl>
+    <w:lvl w:ilvl="4" w:tplc="04090003" w:tentative="1">
+      <w:start w:val="1"/>
+      <w:numFmt w:val="bullet"/>
+      <w:lvlText w:val="o"/>
+      <w:lvlJc w:val="left"/>
+      <w:pPr>
+        <w:ind w:left="3600" w:hanging="360"/>
+      </w:pPr>
+      <w:rPr>
+        <w:rFonts w:ascii="Courier New" w:hAnsi="Courier New" w:cs="Courier New" w:hint="default"/>
+      </w:rPr>
+    </w:lvl>
+    <w:lvl w:ilvl="5" w:tplc="04090005" w:tentative="1">
+      <w:start w:val="1"/>
+      <w:numFmt w:val="bullet"/>
+      <w:lvlText w:val=""/>
+      <w:lvlJc w:val="left"/>
+      <w:pPr>
+        <w:ind w:left="4320" w:hanging="360"/>
+      </w:pPr>
+      <w:rPr>
+        <w:rFonts w:ascii="Wingdings" w:hAnsi="Wingdings" w:hint="default"/>
+      </w:rPr>
+    </w:lvl>
+    <w:lvl w:ilvl="6" w:tplc="04090001" w:tentative="1">
+      <w:start w:val="1"/>
+      <w:numFmt w:val="bullet"/>
+      <w:lvlText w:val=""/>
+      <w:lvlJc w:val="left"/>
+      <w:pPr>
+        <w:ind w:left="5040" w:hanging="360"/>
+      </w:pPr>
+      <w:rPr>
+        <w:rFonts w:ascii="Symbol" w:hAnsi="Symbol" w:hint="default"/>
+      </w:rPr>
+    </w:lvl>
+    <w:lvl w:ilvl="7" w:tplc="04090003" w:tentative="1">
+      <w:start w:val="1"/>
+      <w:numFmt w:val="bullet"/>
+      <w:lvlText w:val="o"/>
+      <w:lvlJc w:val="left"/>
+      <w:pPr>
+        <w:ind w:left="5760" w:hanging="360"/>
+      </w:pPr>
+      <w:rPr>
+        <w:rFonts w:ascii="Courier New" w:hAnsi="Courier New" w:cs="Courier New" w:hint="default"/>
+      </w:rPr>
+    </w:lvl>
+    <w:lvl w:ilvl="8" w:tplc="04090005" w:tentative="1">
+      <w:start w:val="1"/>
+      <w:numFmt w:val="bullet"/>
+      <w:lvlText w:val=""/>
+      <w:lvlJc w:val="left"/>
+      <w:pPr>
+        <w:ind w:left="6480" w:hanging="360"/>
+      </w:pPr>
+      <w:rPr>
+        <w:rFonts w:ascii="Wingdings" w:hAnsi="Wingdings" w:hint="default"/>
+      </w:rPr>
+    </w:lvl>
+  </w:abstractNum>
+  <w:abstractNum w:abstractNumId="2" w15:restartNumberingAfterBreak="0">
     <w:nsid w:val="0E00486A"/>
     <w:multiLevelType w:val="multilevel"/>
     <w:tmpl w:val="009254DA"/>
@@ -2264,7 +2141,7 @@
       </w:pPr>
     </w:lvl>
   </w:abstractNum>
-  <w:abstractNum w:abstractNumId="2" w15:restartNumberingAfterBreak="0">
+  <w:abstractNum w:abstractNumId="3" w15:restartNumberingAfterBreak="0">
     <w:nsid w:val="0E324667"/>
     <w:multiLevelType w:val="singleLevel"/>
     <w:tmpl w:val="FFFFFFFF"/>
@@ -2281,7 +2158,7 @@
       </w:rPr>
     </w:lvl>
   </w:abstractNum>
-  <w:abstractNum w:abstractNumId="3" w15:restartNumberingAfterBreak="0">
+  <w:abstractNum w:abstractNumId="4" w15:restartNumberingAfterBreak="0">
     <w:nsid w:val="0F5E4809"/>
     <w:multiLevelType w:val="hybridMultilevel"/>
     <w:tmpl w:val="43603598"/>
@@ -2422,7 +2299,7 @@
       </w:rPr>
     </w:lvl>
   </w:abstractNum>
-  <w:abstractNum w:abstractNumId="4" w15:restartNumberingAfterBreak="0">
+  <w:abstractNum w:abstractNumId="5" w15:restartNumberingAfterBreak="0">
     <w:nsid w:val="211A1B48"/>
     <w:multiLevelType w:val="singleLevel"/>
     <w:tmpl w:val="FFFFFFFF"/>
@@ -2439,7 +2316,7 @@
       </w:rPr>
     </w:lvl>
   </w:abstractNum>
-  <w:abstractNum w:abstractNumId="5" w15:restartNumberingAfterBreak="0">
+  <w:abstractNum w:abstractNumId="6" w15:restartNumberingAfterBreak="0">
     <w:nsid w:val="22AB2058"/>
     <w:multiLevelType w:val="hybridMultilevel"/>
     <w:tmpl w:val="0E5ADBEE"/>
@@ -2552,7 +2429,7 @@
       </w:rPr>
     </w:lvl>
   </w:abstractNum>
-  <w:abstractNum w:abstractNumId="6" w15:restartNumberingAfterBreak="0">
+  <w:abstractNum w:abstractNumId="7" w15:restartNumberingAfterBreak="0">
     <w:nsid w:val="247139BD"/>
     <w:multiLevelType w:val="singleLevel"/>
     <w:tmpl w:val="0409000F"/>
@@ -2569,7 +2446,7 @@
       </w:pPr>
     </w:lvl>
   </w:abstractNum>
-  <w:abstractNum w:abstractNumId="7" w15:restartNumberingAfterBreak="0">
+  <w:abstractNum w:abstractNumId="8" w15:restartNumberingAfterBreak="0">
     <w:nsid w:val="27157A48"/>
     <w:multiLevelType w:val="multilevel"/>
     <w:tmpl w:val="F670E54A"/>
@@ -2685,7 +2562,7 @@
       </w:pPr>
     </w:lvl>
   </w:abstractNum>
-  <w:abstractNum w:abstractNumId="8" w15:restartNumberingAfterBreak="0">
+  <w:abstractNum w:abstractNumId="9" w15:restartNumberingAfterBreak="0">
     <w:nsid w:val="277327E9"/>
     <w:multiLevelType w:val="multilevel"/>
     <w:tmpl w:val="461C2D0C"/>
@@ -2822,7 +2699,7 @@
       </w:rPr>
     </w:lvl>
   </w:abstractNum>
-  <w:abstractNum w:abstractNumId="9" w15:restartNumberingAfterBreak="0">
+  <w:abstractNum w:abstractNumId="10" w15:restartNumberingAfterBreak="0">
     <w:nsid w:val="39A36EB9"/>
     <w:multiLevelType w:val="singleLevel"/>
     <w:tmpl w:val="FFFFFFFF"/>
@@ -2839,7 +2716,120 @@
       </w:rPr>
     </w:lvl>
   </w:abstractNum>
-  <w:abstractNum w:abstractNumId="10" w15:restartNumberingAfterBreak="0">
+  <w:abstractNum w:abstractNumId="11" w15:restartNumberingAfterBreak="0">
+    <w:nsid w:val="4160357C"/>
+    <w:multiLevelType w:val="hybridMultilevel"/>
+    <w:tmpl w:val="07EA131A"/>
+    <w:lvl w:ilvl="0" w:tplc="04090001">
+      <w:start w:val="1"/>
+      <w:numFmt w:val="bullet"/>
+      <w:lvlText w:val=""/>
+      <w:lvlJc w:val="left"/>
+      <w:pPr>
+        <w:ind w:left="720" w:hanging="360"/>
+      </w:pPr>
+      <w:rPr>
+        <w:rFonts w:ascii="Symbol" w:hAnsi="Symbol" w:hint="default"/>
+      </w:rPr>
+    </w:lvl>
+    <w:lvl w:ilvl="1" w:tplc="04090003" w:tentative="1">
+      <w:start w:val="1"/>
+      <w:numFmt w:val="bullet"/>
+      <w:lvlText w:val="o"/>
+      <w:lvlJc w:val="left"/>
+      <w:pPr>
+        <w:ind w:left="1440" w:hanging="360"/>
+      </w:pPr>
+      <w:rPr>
+        <w:rFonts w:ascii="Courier New" w:hAnsi="Courier New" w:cs="Courier New" w:hint="default"/>
+      </w:rPr>
+    </w:lvl>
+    <w:lvl w:ilvl="2" w:tplc="04090005" w:tentative="1">
+      <w:start w:val="1"/>
+      <w:numFmt w:val="bullet"/>
+      <w:lvlText w:val=""/>
+      <w:lvlJc w:val="left"/>
+      <w:pPr>
+        <w:ind w:left="2160" w:hanging="360"/>
+      </w:pPr>
+      <w:rPr>
+        <w:rFonts w:ascii="Wingdings" w:hAnsi="Wingdings" w:hint="default"/>
+      </w:rPr>
+    </w:lvl>
+    <w:lvl w:ilvl="3" w:tplc="04090001" w:tentative="1">
+      <w:start w:val="1"/>
+      <w:numFmt w:val="bullet"/>
+      <w:lvlText w:val=""/>
+      <w:lvlJc w:val="left"/>
+      <w:pPr>
+        <w:ind w:left="2880" w:hanging="360"/>
+      </w:pPr>
+      <w:rPr>
+        <w:rFonts w:ascii="Symbol" w:hAnsi="Symbol" w:hint="default"/>
+      </w:rPr>
+    </w:lvl>
+    <w:lvl w:ilvl="4" w:tplc="04090003" w:tentative="1">
+      <w:start w:val="1"/>
+      <w:numFmt w:val="bullet"/>
+      <w:lvlText w:val="o"/>
+      <w:lvlJc w:val="left"/>
+      <w:pPr>
+        <w:ind w:left="3600" w:hanging="360"/>
+      </w:pPr>
+      <w:rPr>
+        <w:rFonts w:ascii="Courier New" w:hAnsi="Courier New" w:cs="Courier New" w:hint="default"/>
+      </w:rPr>
+    </w:lvl>
+    <w:lvl w:ilvl="5" w:tplc="04090005" w:tentative="1">
+      <w:start w:val="1"/>
+      <w:numFmt w:val="bullet"/>
+      <w:lvlText w:val=""/>
+      <w:lvlJc w:val="left"/>
+      <w:pPr>
+        <w:ind w:left="4320" w:hanging="360"/>
+      </w:pPr>
+      <w:rPr>
+        <w:rFonts w:ascii="Wingdings" w:hAnsi="Wingdings" w:hint="default"/>
+      </w:rPr>
+    </w:lvl>
+    <w:lvl w:ilvl="6" w:tplc="04090001" w:tentative="1">
+      <w:start w:val="1"/>
+      <w:numFmt w:val="bullet"/>
+      <w:lvlText w:val=""/>
+      <w:lvlJc w:val="left"/>
+      <w:pPr>
+        <w:ind w:left="5040" w:hanging="360"/>
+      </w:pPr>
+      <w:rPr>
+        <w:rFonts w:ascii="Symbol" w:hAnsi="Symbol" w:hint="default"/>
+      </w:rPr>
+    </w:lvl>
+    <w:lvl w:ilvl="7" w:tplc="04090003" w:tentative="1">
+      <w:start w:val="1"/>
+      <w:numFmt w:val="bullet"/>
+      <w:lvlText w:val="o"/>
+      <w:lvlJc w:val="left"/>
+      <w:pPr>
+        <w:ind w:left="5760" w:hanging="360"/>
+      </w:pPr>
+      <w:rPr>
+        <w:rFonts w:ascii="Courier New" w:hAnsi="Courier New" w:cs="Courier New" w:hint="default"/>
+      </w:rPr>
+    </w:lvl>
+    <w:lvl w:ilvl="8" w:tplc="04090005" w:tentative="1">
+      <w:start w:val="1"/>
+      <w:numFmt w:val="bullet"/>
+      <w:lvlText w:val=""/>
+      <w:lvlJc w:val="left"/>
+      <w:pPr>
+        <w:ind w:left="6480" w:hanging="360"/>
+      </w:pPr>
+      <w:rPr>
+        <w:rFonts w:ascii="Wingdings" w:hAnsi="Wingdings" w:hint="default"/>
+      </w:rPr>
+    </w:lvl>
+  </w:abstractNum>
+  <w:abstractNum w:abstractNumId="12" w15:restartNumberingAfterBreak="0">
     <w:nsid w:val="4B0251D7"/>
     <w:multiLevelType w:val="singleLevel"/>
     <w:tmpl w:val="FFFFFFFF"/>
@@ -2856,7 +2846,7 @@
       </w:rPr>
     </w:lvl>
   </w:abstractNum>
-  <w:abstractNum w:abstractNumId="11" w15:restartNumberingAfterBreak="0">
+  <w:abstractNum w:abstractNumId="13" w15:restartNumberingAfterBreak="0">
     <w:nsid w:val="4DF87B20"/>
     <w:multiLevelType w:val="hybridMultilevel"/>
     <w:tmpl w:val="C1C65C52"/>
@@ -2969,7 +2959,7 @@
       </w:rPr>
     </w:lvl>
   </w:abstractNum>
-  <w:abstractNum w:abstractNumId="12" w15:restartNumberingAfterBreak="0">
+  <w:abstractNum w:abstractNumId="14" w15:restartNumberingAfterBreak="0">
     <w:nsid w:val="57982A6E"/>
     <w:multiLevelType w:val="hybridMultilevel"/>
     <w:tmpl w:val="2BFA5F84"/>
@@ -3110,7 +3100,7 @@
       </w:rPr>
     </w:lvl>
   </w:abstractNum>
-  <w:abstractNum w:abstractNumId="13" w15:restartNumberingAfterBreak="0">
+  <w:abstractNum w:abstractNumId="15" w15:restartNumberingAfterBreak="0">
     <w:nsid w:val="5817270F"/>
     <w:multiLevelType w:val="hybridMultilevel"/>
     <w:tmpl w:val="B4443B96"/>
@@ -3251,7 +3241,7 @@
       </w:rPr>
     </w:lvl>
   </w:abstractNum>
-  <w:abstractNum w:abstractNumId="14" w15:restartNumberingAfterBreak="0">
+  <w:abstractNum w:abstractNumId="16" w15:restartNumberingAfterBreak="0">
     <w:nsid w:val="59585CF0"/>
     <w:multiLevelType w:val="multilevel"/>
     <w:tmpl w:val="46DA9F4A"/>
@@ -3365,7 +3355,7 @@
       </w:pPr>
     </w:lvl>
   </w:abstractNum>
-  <w:abstractNum w:abstractNumId="15" w15:restartNumberingAfterBreak="0">
+  <w:abstractNum w:abstractNumId="17" w15:restartNumberingAfterBreak="0">
     <w:nsid w:val="6015489D"/>
     <w:multiLevelType w:val="hybridMultilevel"/>
     <w:tmpl w:val="F85A1836"/>
@@ -3506,7 +3496,7 @@
       </w:rPr>
     </w:lvl>
   </w:abstractNum>
-  <w:abstractNum w:abstractNumId="16" w15:restartNumberingAfterBreak="0">
+  <w:abstractNum w:abstractNumId="18" w15:restartNumberingAfterBreak="0">
     <w:nsid w:val="681D6913"/>
     <w:multiLevelType w:val="hybridMultilevel"/>
     <w:tmpl w:val="8ACC371A"/>
@@ -3623,7 +3613,7 @@
       </w:pPr>
     </w:lvl>
   </w:abstractNum>
-  <w:abstractNum w:abstractNumId="17" w15:restartNumberingAfterBreak="0">
+  <w:abstractNum w:abstractNumId="19" w15:restartNumberingAfterBreak="0">
     <w:nsid w:val="73AB4851"/>
     <w:multiLevelType w:val="hybridMultilevel"/>
     <w:tmpl w:val="E39A2DFA"/>
@@ -3737,7 +3727,7 @@
       </w:rPr>
     </w:lvl>
   </w:abstractNum>
-  <w:abstractNum w:abstractNumId="18" w15:restartNumberingAfterBreak="0">
+  <w:abstractNum w:abstractNumId="20" w15:restartNumberingAfterBreak="0">
     <w:nsid w:val="76D52978"/>
     <w:multiLevelType w:val="hybridMultilevel"/>
     <w:tmpl w:val="F85A1836"/>
@@ -3880,61 +3870,67 @@
     </w:lvl>
   </w:abstractNum>
   <w:num w:numId="1">
+    <w:abstractNumId w:val="9"/>
+  </w:num>
+  <w:num w:numId="2">
+    <w:abstractNumId w:val="7"/>
+  </w:num>
+  <w:num w:numId="3">
+    <w:abstractNumId w:val="10"/>
+  </w:num>
+  <w:num w:numId="4">
+    <w:abstractNumId w:val="3"/>
+  </w:num>
+  <w:num w:numId="5">
+    <w:abstractNumId w:val="5"/>
+  </w:num>
+  <w:num w:numId="6">
+    <w:abstractNumId w:val="12"/>
+  </w:num>
+  <w:num w:numId="7">
+    <w:abstractNumId w:val="18"/>
+  </w:num>
+  <w:num w:numId="8">
+    <w:abstractNumId w:val="15"/>
+  </w:num>
+  <w:num w:numId="9">
+    <w:abstractNumId w:val="4"/>
+  </w:num>
+  <w:num w:numId="10">
     <w:abstractNumId w:val="8"/>
   </w:num>
-  <w:num w:numId="2">
-    <w:abstractNumId w:val="6"/>
-  </w:num>
-  <w:num w:numId="3">
-    <w:abstractNumId w:val="9"/>
-  </w:num>
-  <w:num w:numId="4">
+  <w:num w:numId="11">
     <w:abstractNumId w:val="2"/>
-  </w:num>
-  <w:num w:numId="5">
-    <w:abstractNumId w:val="4"/>
-  </w:num>
-  <w:num w:numId="6">
-    <w:abstractNumId w:val="10"/>
-  </w:num>
-  <w:num w:numId="7">
-    <w:abstractNumId w:val="16"/>
-  </w:num>
-  <w:num w:numId="8">
-    <w:abstractNumId w:val="13"/>
-  </w:num>
-  <w:num w:numId="9">
-    <w:abstractNumId w:val="3"/>
-  </w:num>
-  <w:num w:numId="10">
-    <w:abstractNumId w:val="7"/>
-  </w:num>
-  <w:num w:numId="11">
-    <w:abstractNumId w:val="1"/>
   </w:num>
   <w:num w:numId="12">
     <w:abstractNumId w:val="0"/>
   </w:num>
   <w:num w:numId="13">
-    <w:abstractNumId w:val="12"/>
+    <w:abstractNumId w:val="14"/>
   </w:num>
   <w:num w:numId="14">
-    <w:abstractNumId w:val="15"/>
+    <w:abstractNumId w:val="17"/>
   </w:num>
   <w:num w:numId="15">
-    <w:abstractNumId w:val="18"/>
+    <w:abstractNumId w:val="20"/>
   </w:num>
   <w:num w:numId="16">
-    <w:abstractNumId w:val="14"/>
+    <w:abstractNumId w:val="16"/>
   </w:num>
   <w:num w:numId="17">
-    <w:abstractNumId w:val="5"/>
+    <w:abstractNumId w:val="6"/>
   </w:num>
   <w:num w:numId="18">
-    <w:abstractNumId w:val="11"/>
+    <w:abstractNumId w:val="13"/>
   </w:num>
   <w:num w:numId="19">
-    <w:abstractNumId w:val="17"/>
+    <w:abstractNumId w:val="19"/>
+  </w:num>
+  <w:num w:numId="20">
+    <w:abstractNumId w:val="1"/>
+  </w:num>
+  <w:num w:numId="21">
+    <w:abstractNumId w:val="11"/>
   </w:num>
 </w:numbering>
 </file>
@@ -3964,6 +3960,7 @@
     <w:lsdException w:name="caption" w:semiHidden="1" w:unhideWhenUsed="1" w:qFormat="1"/>
     <w:lsdException w:name="Title" w:qFormat="1"/>
     <w:lsdException w:name="Subtitle" w:qFormat="1"/>
+    <w:lsdException w:name="Hyperlink" w:uiPriority="99"/>
     <w:lsdException w:name="Strong" w:qFormat="1"/>
     <w:lsdException w:name="Emphasis" w:qFormat="1"/>
     <w:lsdException w:name="HTML Variable" w:semiHidden="1" w:unhideWhenUsed="1"/>
@@ -4036,7 +4033,7 @@
     <w:lsdException w:name="Medium Shading 2 Accent 1" w:uiPriority="64"/>
     <w:lsdException w:name="Medium List 1 Accent 1" w:uiPriority="65"/>
     <w:lsdException w:name="Revision" w:semiHidden="1" w:uiPriority="99"/>
-    <w:lsdException w:name="List Paragraph" w:uiPriority="72" w:qFormat="1"/>
+    <w:lsdException w:name="List Paragraph" w:uiPriority="34" w:qFormat="1"/>
     <w:lsdException w:name="Quote" w:uiPriority="29" w:qFormat="1"/>
     <w:lsdException w:name="Intense Quote" w:uiPriority="30" w:qFormat="1"/>
     <w:lsdException w:name="Medium List 2 Accent 1" w:uiPriority="66"/>
@@ -4584,6 +4581,7 @@
   </w:style>
   <w:style w:type="character" w:styleId="Hyperlink">
     <w:name w:val="Hyperlink"/>
+    <w:uiPriority w:val="99"/>
     <w:rPr>
       <w:color w:val="0000FF"/>
       <w:u w:val="single"/>
@@ -4604,7 +4602,8 @@
   <w:style w:type="paragraph" w:styleId="ListParagraph">
     <w:name w:val="List Paragraph"/>
     <w:basedOn w:val="Normal"/>
-    <w:uiPriority w:val="72"/>
+    <w:uiPriority w:val="34"/>
+    <w:qFormat/>
     <w:rsid w:val="009A3B93"/>
     <w:pPr>
       <w:ind w:left="720"/>

</xml_diff>

<commit_message>
test update of pages
</commit_message>
<xml_diff>
--- a/doc/Misc/PhUSE-New-Project-Request-DataValidationConformance.docx
+++ b/doc/Misc/PhUSE-New-Project-Request-DataValidationConformance.docx
@@ -617,7 +617,7 @@
                 <w:noProof/>
                 <w:szCs w:val="24"/>
               </w:rPr>
-              <w:t xml:space="preserve">This project will replace </w:t>
+              <w:t>This project replace</w:t>
             </w:r>
             <w:r>
               <w:rPr>
@@ -625,6 +625,22 @@
                 <w:noProof/>
                 <w:szCs w:val="24"/>
               </w:rPr>
+              <w:t>s</w:t>
+            </w:r>
+            <w:r>
+              <w:rPr>
+                <w:rFonts w:ascii="Times New Roman" w:hAnsi="Times New Roman"/>
+                <w:noProof/>
+                <w:szCs w:val="24"/>
+              </w:rPr>
+              <w:t xml:space="preserve"> </w:t>
+            </w:r>
+            <w:r>
+              <w:rPr>
+                <w:rFonts w:ascii="Times New Roman" w:hAnsi="Times New Roman"/>
+                <w:noProof/>
+                <w:szCs w:val="24"/>
+              </w:rPr>
               <w:t xml:space="preserve">its predecessor </w:t>
             </w:r>
             <w:r>
@@ -641,7 +657,7 @@
                 <w:noProof/>
                 <w:szCs w:val="24"/>
               </w:rPr>
-              <w:t xml:space="preserve"> by </w:t>
+              <w:t xml:space="preserve">, </w:t>
             </w:r>
             <w:r>
               <w:rPr>
@@ -657,7 +673,7 @@
                 <w:noProof/>
                 <w:szCs w:val="24"/>
               </w:rPr>
-              <w:t xml:space="preserve">in both SDTM  (CTDasRDF project) </w:t>
+              <w:t xml:space="preserve">in both </w:t>
             </w:r>
             <w:r>
               <w:rPr>
@@ -665,7 +681,7 @@
                 <w:noProof/>
                 <w:szCs w:val="24"/>
               </w:rPr>
-              <w:t>SEND Conformance (</w:t>
+              <w:t xml:space="preserve">clinical and preclincal areas </w:t>
             </w:r>
             <w:r>
               <w:rPr>
@@ -673,23 +689,7 @@
                 <w:noProof/>
                 <w:szCs w:val="24"/>
               </w:rPr>
-              <w:t>"</w:t>
-            </w:r>
-            <w:r>
-              <w:rPr>
-                <w:rFonts w:ascii="Times New Roman" w:hAnsi="Times New Roman"/>
-                <w:noProof/>
-                <w:szCs w:val="24"/>
-              </w:rPr>
-              <w:t>SENDConform sub-project of GoTWLD)</w:t>
-            </w:r>
-            <w:r>
-              <w:rPr>
-                <w:rFonts w:ascii="Times New Roman" w:hAnsi="Times New Roman"/>
-                <w:noProof/>
-                <w:szCs w:val="24"/>
-              </w:rPr>
-              <w:t xml:space="preserve"> by further developing the data models and instance data c</w:t>
+              <w:t>by further developing the data models and instance data c</w:t>
             </w:r>
             <w:r>
               <w:rPr>
@@ -726,11 +726,9 @@
           </w:p>
           <w:p>
             <w:pPr>
-              <w:jc w:val="left"/>
-              <w:rPr>
-                <w:rFonts w:ascii="Times New Roman" w:hAnsi="Times New Roman"/>
-                <w:noProof/>
-                <w:szCs w:val="24"/>
+              <w:rPr>
+                <w:rFonts w:ascii="Times New Roman" w:hAnsi="Times New Roman"/>
+                <w:b/>
               </w:rPr>
             </w:pPr>
           </w:p>
@@ -766,7 +764,7 @@
               <w:rPr>
                 <w:rFonts w:ascii="Times New Roman" w:hAnsi="Times New Roman"/>
               </w:rPr>
-              <w:t xml:space="preserve">Conformance errors for study data submissions to the FDA can be largely decreased using an ontology-based, Linked Data model, including validation using Shapes Constraint Language (SHACL).  </w:t>
+              <w:t xml:space="preserve">Conformance errors for study data submissions to the FDA can be largely decreased using an ontology-based Linked Data model, including validation using Shapes Constraint Language (SHACL).  </w:t>
             </w:r>
           </w:p>
           <w:p>
@@ -789,7 +787,7 @@
                 <w:noProof/>
                 <w:szCs w:val="24"/>
               </w:rPr>
-              <w:t xml:space="preserve">The project will demonstrate creation of </w:t>
+              <w:t xml:space="preserve">The </w:t>
             </w:r>
             <w:r>
               <w:rPr>
@@ -797,6 +795,22 @@
                 <w:noProof/>
                 <w:szCs w:val="24"/>
               </w:rPr>
+              <w:t xml:space="preserve">proof of concept </w:t>
+            </w:r>
+            <w:r>
+              <w:rPr>
+                <w:rFonts w:ascii="Times New Roman" w:hAnsi="Times New Roman"/>
+                <w:noProof/>
+                <w:szCs w:val="24"/>
+              </w:rPr>
+              <w:t xml:space="preserve">will demonstrate creation of </w:t>
+            </w:r>
+            <w:r>
+              <w:rPr>
+                <w:rFonts w:ascii="Times New Roman" w:hAnsi="Times New Roman"/>
+                <w:noProof/>
+                <w:szCs w:val="24"/>
+              </w:rPr>
               <w:t>highly-compliant, high-quality preclinical and clinical study data for submissions</w:t>
             </w:r>
             <w:r>
@@ -813,7 +827,23 @@
                 <w:noProof/>
                 <w:szCs w:val="24"/>
               </w:rPr>
-              <w:t xml:space="preserve"> using a much more automated process than is currently available. Costs for data review, validation and re-work will be greatly reduced.</w:t>
+              <w:t>using a much more automated process than is currently available. Costs for data review, validation</w:t>
+            </w:r>
+            <w:r>
+              <w:rPr>
+                <w:rFonts w:ascii="Times New Roman" w:hAnsi="Times New Roman"/>
+                <w:noProof/>
+                <w:szCs w:val="24"/>
+              </w:rPr>
+              <w:t>,</w:t>
+            </w:r>
+            <w:r>
+              <w:rPr>
+                <w:rFonts w:ascii="Times New Roman" w:hAnsi="Times New Roman"/>
+                <w:noProof/>
+                <w:szCs w:val="24"/>
+              </w:rPr>
+              <w:t xml:space="preserve"> and re-work will be greatly reduced.</w:t>
             </w:r>
           </w:p>
           <w:p>
@@ -836,7 +866,7 @@
                 <w:noProof/>
                 <w:szCs w:val="24"/>
               </w:rPr>
-              <w:t>Separation of the results (instance) data from the standards data and metadata result</w:t>
+              <w:t xml:space="preserve">Separation of the results (instance) data from the standards data and metadata results in a version-free graph data structure for nonclinical studies and clinical trials results. CDISC-compliant data for submissions will be created by mapping the </w:t>
             </w:r>
             <w:r>
               <w:rPr>
@@ -844,7 +874,7 @@
                 <w:noProof/>
                 <w:szCs w:val="24"/>
               </w:rPr>
-              <w:t>s</w:t>
+              <w:t xml:space="preserve">results data to the </w:t>
             </w:r>
             <w:r>
               <w:rPr>
@@ -852,7 +882,7 @@
                 <w:noProof/>
                 <w:szCs w:val="24"/>
               </w:rPr>
-              <w:t xml:space="preserve"> in a version-free graph data structure for nonclinical studies and clinical trials results. CDISC-compliant data for submissions will be created by mapping the standards data to the results data. Costs for recoding between CDISC versions will be drastically reduced.</w:t>
+              <w:t>standards. Costs for recoding between CDISC versions will be drastically reduced.</w:t>
             </w:r>
           </w:p>
           <w:p>
@@ -990,7 +1020,23 @@
                 <w:noProof/>
                 <w:szCs w:val="24"/>
               </w:rPr>
-              <w:t xml:space="preserve"> all work made available on Github, including a comprehensive website for documentation, explanation, and </w:t>
+              <w:t xml:space="preserve"> all work made available on Git</w:t>
+            </w:r>
+            <w:r>
+              <w:rPr>
+                <w:rFonts w:ascii="Times New Roman" w:hAnsi="Times New Roman"/>
+                <w:noProof/>
+                <w:szCs w:val="24"/>
+              </w:rPr>
+              <w:t>H</w:t>
+            </w:r>
+            <w:r>
+              <w:rPr>
+                <w:rFonts w:ascii="Times New Roman" w:hAnsi="Times New Roman"/>
+                <w:noProof/>
+                <w:szCs w:val="24"/>
+              </w:rPr>
+              <w:t xml:space="preserve">ub, including a comprehensive website for documentation, explanation, and </w:t>
             </w:r>
             <w:r>
               <w:rPr>
@@ -1178,17 +1224,7 @@
                 <w:sz w:val="24"/>
                 <w:szCs w:val="24"/>
               </w:rPr>
-              <w:t xml:space="preserve">and </w:t>
-            </w:r>
-            <w:bookmarkStart w:id="5" w:name="_GoBack"/>
-            <w:bookmarkEnd w:id="5"/>
-            <w:r>
-              <w:rPr>
-                <w:rFonts w:ascii="Times New Roman" w:hAnsi="Times New Roman"/>
-                <w:sz w:val="24"/>
-                <w:szCs w:val="24"/>
-              </w:rPr>
-              <w:t xml:space="preserve">related </w:t>
+              <w:t xml:space="preserve">and related </w:t>
             </w:r>
             <w:r>
               <w:rPr>
@@ -1245,7 +1281,6 @@
                 <w:numId w:val="19"/>
               </w:numPr>
               <w:rPr>
-                <w:rFonts w:ascii="Times New Roman" w:hAnsi="Times New Roman"/>
                 <w:sz w:val="24"/>
                 <w:szCs w:val="24"/>
               </w:rPr>
@@ -1264,12 +1299,21 @@
                 <w:sz w:val="24"/>
                 <w:szCs w:val="24"/>
               </w:rPr>
-              <w:t>; specifically a sample or dummy eCTD file to support RDF modeling</w:t>
+              <w:t xml:space="preserve">; specifically a sample or dummy eCTD file to support </w:t>
+            </w:r>
+            <w:r>
+              <w:rPr>
+                <w:rFonts w:ascii="Times New Roman" w:hAnsi="Times New Roman"/>
+                <w:sz w:val="24"/>
+                <w:szCs w:val="24"/>
+              </w:rPr>
+              <w:t>development of the prototype.</w:t>
             </w:r>
           </w:p>
           <w:p>
             <w:pPr>
-              <w:pStyle w:val="CommentText"/>
+              <w:pStyle w:val="BodyText3"/>
+              <w:ind w:left="720"/>
               <w:rPr>
                 <w:sz w:val="24"/>
                 <w:szCs w:val="24"/>
@@ -1296,13 +1340,20 @@
                 <w:sz w:val="24"/>
                 <w:szCs w:val="24"/>
               </w:rPr>
-              <w:t xml:space="preserve">eam members actively working on </w:t>
+              <w:t xml:space="preserve">eam members </w:t>
             </w:r>
             <w:r>
               <w:rPr>
                 <w:sz w:val="24"/>
                 <w:szCs w:val="24"/>
               </w:rPr>
+              <w:t xml:space="preserve">from </w:t>
+            </w:r>
+            <w:r>
+              <w:rPr>
+                <w:sz w:val="24"/>
+                <w:szCs w:val="24"/>
+              </w:rPr>
               <w:t xml:space="preserve">the </w:t>
             </w:r>
             <w:proofErr w:type="spellStart"/>
@@ -1340,35 +1391,63 @@
                 <w:sz w:val="24"/>
                 <w:szCs w:val="24"/>
               </w:rPr>
-              <w:t xml:space="preserve">roll-over into the new project, ensuring adequate </w:t>
+              <w:t>roll-over into the new project</w:t>
             </w:r>
             <w:r>
               <w:rPr>
                 <w:sz w:val="24"/>
                 <w:szCs w:val="24"/>
               </w:rPr>
-              <w:t>staffing and consistency of approach.</w:t>
+              <w:t>.</w:t>
             </w:r>
             <w:r>
               <w:rPr>
                 <w:sz w:val="24"/>
                 <w:szCs w:val="24"/>
               </w:rPr>
-              <w:t xml:space="preserve"> By </w:t>
+              <w:t xml:space="preserve"> </w:t>
             </w:r>
             <w:r>
               <w:rPr>
                 <w:sz w:val="24"/>
                 <w:szCs w:val="24"/>
               </w:rPr>
-              <w:t xml:space="preserve">inviting </w:t>
+              <w:t xml:space="preserve">With involvement from the </w:t>
             </w:r>
             <w:r>
               <w:rPr>
                 <w:sz w:val="24"/>
                 <w:szCs w:val="24"/>
               </w:rPr>
-              <w:t>FDA participation (and potentially academia) the project hopes to avoid the lack of staff resources which have hampered past initiatives.</w:t>
+              <w:t>FDA</w:t>
+            </w:r>
+            <w:r>
+              <w:rPr>
+                <w:sz w:val="24"/>
+                <w:szCs w:val="24"/>
+              </w:rPr>
+              <w:t xml:space="preserve">, </w:t>
+            </w:r>
+            <w:r>
+              <w:rPr>
+                <w:sz w:val="24"/>
+                <w:szCs w:val="24"/>
+              </w:rPr>
+              <w:t>and potentially academia</w:t>
+            </w:r>
+            <w:r>
+              <w:rPr>
+                <w:sz w:val="24"/>
+                <w:szCs w:val="24"/>
+              </w:rPr>
+              <w:t xml:space="preserve">, </w:t>
+            </w:r>
+            <w:r>
+              <w:rPr>
+                <w:sz w:val="24"/>
+                <w:szCs w:val="24"/>
+              </w:rPr>
+              <w:t>the project hopes to avoid the lack of staff resources which have hampered past initiatives.</w:t>
             </w:r>
           </w:p>
           <w:p>
@@ -1409,6 +1488,8 @@
         </w:rPr>
         <w:t>:</w:t>
       </w:r>
+      <w:bookmarkStart w:id="5" w:name="_GoBack"/>
+      <w:bookmarkEnd w:id="5"/>
     </w:p>
     <w:p/>
     <w:p>

</xml_diff>